<commit_message>
appendix as a mathematical conclusion of the thesis
</commit_message>
<xml_diff>
--- a/thesis_appendixA.docx
+++ b/thesis_appendixA.docx
@@ -360,7 +360,6 @@
                 <w:szCs w:val="28"/>
               </w:rPr>
             </w:pPr>
-            <w:proofErr w:type="spellStart"/>
             <w:r>
               <w:rPr>
                 <w:rFonts w:ascii="Calibri" w:eastAsia="Times New Roman" w:hAnsi="Calibri" w:cs="Times New Roman"/>
@@ -371,7 +370,6 @@
               </w:rPr>
               <w:t>zetta</w:t>
             </w:r>
-            <w:proofErr w:type="spellEnd"/>
           </w:p>
         </w:tc>
         <w:tc>
@@ -511,7 +509,6 @@
                 <w:szCs w:val="28"/>
               </w:rPr>
             </w:pPr>
-            <w:proofErr w:type="spellStart"/>
             <w:r>
               <w:rPr>
                 <w:rFonts w:ascii="Calibri" w:eastAsia="Times New Roman" w:hAnsi="Calibri" w:cs="Times New Roman"/>
@@ -522,7 +519,6 @@
               </w:rPr>
               <w:t>exa</w:t>
             </w:r>
-            <w:proofErr w:type="spellEnd"/>
           </w:p>
         </w:tc>
         <w:tc>
@@ -652,7 +648,6 @@
                 <w:szCs w:val="28"/>
               </w:rPr>
             </w:pPr>
-            <w:proofErr w:type="spellStart"/>
             <w:r>
               <w:rPr>
                 <w:rFonts w:ascii="Calibri" w:eastAsia="Times New Roman" w:hAnsi="Calibri" w:cs="Times New Roman"/>
@@ -663,7 +658,6 @@
               </w:rPr>
               <w:t>peta</w:t>
             </w:r>
-            <w:proofErr w:type="spellEnd"/>
           </w:p>
         </w:tc>
         <w:tc>
@@ -790,7 +784,6 @@
                 <w:szCs w:val="28"/>
               </w:rPr>
             </w:pPr>
-            <w:proofErr w:type="spellStart"/>
             <w:r>
               <w:rPr>
                 <w:rFonts w:ascii="Calibri" w:eastAsia="Times New Roman" w:hAnsi="Calibri" w:cs="Times New Roman"/>
@@ -801,7 +794,6 @@
               </w:rPr>
               <w:t>tera</w:t>
             </w:r>
-            <w:proofErr w:type="spellEnd"/>
           </w:p>
         </w:tc>
         <w:tc>
@@ -930,7 +922,6 @@
                 <w:szCs w:val="28"/>
               </w:rPr>
             </w:pPr>
-            <w:proofErr w:type="spellStart"/>
             <w:r>
               <w:rPr>
                 <w:rFonts w:ascii="Calibri" w:eastAsia="Times New Roman" w:hAnsi="Calibri" w:cs="Times New Roman"/>
@@ -941,7 +932,6 @@
               </w:rPr>
               <w:t>giga</w:t>
             </w:r>
-            <w:proofErr w:type="spellEnd"/>
           </w:p>
         </w:tc>
         <w:tc>
@@ -1348,7 +1338,6 @@
                 <w:szCs w:val="28"/>
               </w:rPr>
             </w:pPr>
-            <w:proofErr w:type="spellStart"/>
             <w:r>
               <w:rPr>
                 <w:rFonts w:ascii="Calibri" w:eastAsia="Times New Roman" w:hAnsi="Calibri" w:cs="Times New Roman"/>
@@ -1359,7 +1348,6 @@
               </w:rPr>
               <w:t>hecto</w:t>
             </w:r>
-            <w:proofErr w:type="spellEnd"/>
           </w:p>
         </w:tc>
         <w:tc>
@@ -1488,7 +1476,6 @@
                 <w:szCs w:val="28"/>
               </w:rPr>
             </w:pPr>
-            <w:proofErr w:type="spellStart"/>
             <w:r>
               <w:rPr>
                 <w:rFonts w:ascii="Calibri" w:eastAsia="Times New Roman" w:hAnsi="Calibri" w:cs="Times New Roman"/>
@@ -1499,7 +1486,6 @@
               </w:rPr>
               <w:t>deca</w:t>
             </w:r>
-            <w:proofErr w:type="spellEnd"/>
           </w:p>
         </w:tc>
         <w:tc>
@@ -1753,7 +1739,6 @@
                 <w:szCs w:val="28"/>
               </w:rPr>
             </w:pPr>
-            <w:proofErr w:type="spellStart"/>
             <w:r>
               <w:rPr>
                 <w:rFonts w:ascii="Calibri" w:eastAsia="Times New Roman" w:hAnsi="Calibri" w:cs="Times New Roman"/>
@@ -1764,7 +1749,6 @@
               </w:rPr>
               <w:t>deci</w:t>
             </w:r>
-            <w:proofErr w:type="spellEnd"/>
           </w:p>
         </w:tc>
         <w:tc>
@@ -1898,7 +1882,6 @@
                 <w:szCs w:val="28"/>
               </w:rPr>
             </w:pPr>
-            <w:proofErr w:type="spellStart"/>
             <w:r>
               <w:rPr>
                 <w:rFonts w:ascii="Calibri" w:eastAsia="Times New Roman" w:hAnsi="Calibri" w:cs="Times New Roman"/>
@@ -1909,7 +1892,6 @@
               </w:rPr>
               <w:t>centi</w:t>
             </w:r>
-            <w:proofErr w:type="spellEnd"/>
           </w:p>
         </w:tc>
         <w:tc>
@@ -2060,7 +2042,6 @@
                 <w:szCs w:val="28"/>
               </w:rPr>
             </w:pPr>
-            <w:proofErr w:type="spellStart"/>
             <w:r>
               <w:rPr>
                 <w:rFonts w:ascii="Calibri" w:eastAsia="Times New Roman" w:hAnsi="Calibri" w:cs="Times New Roman"/>
@@ -2071,7 +2052,6 @@
               </w:rPr>
               <w:t>milli</w:t>
             </w:r>
-            <w:proofErr w:type="spellEnd"/>
           </w:p>
         </w:tc>
         <w:tc>
@@ -2347,7 +2327,6 @@
                 <w:szCs w:val="28"/>
               </w:rPr>
             </w:pPr>
-            <w:proofErr w:type="spellStart"/>
             <w:r>
               <w:rPr>
                 <w:rFonts w:ascii="Calibri" w:eastAsia="Times New Roman" w:hAnsi="Calibri" w:cs="Times New Roman"/>
@@ -2358,7 +2337,6 @@
               </w:rPr>
               <w:t>nano</w:t>
             </w:r>
-            <w:proofErr w:type="spellEnd"/>
           </w:p>
         </w:tc>
         <w:tc>
@@ -2510,7 +2488,6 @@
                 <w:szCs w:val="28"/>
               </w:rPr>
             </w:pPr>
-            <w:proofErr w:type="spellStart"/>
             <w:r>
               <w:rPr>
                 <w:rFonts w:ascii="Calibri" w:eastAsia="Times New Roman" w:hAnsi="Calibri" w:cs="Times New Roman"/>
@@ -2521,7 +2498,6 @@
               </w:rPr>
               <w:t>pico</w:t>
             </w:r>
-            <w:proofErr w:type="spellEnd"/>
           </w:p>
         </w:tc>
         <w:tc>
@@ -2658,7 +2634,6 @@
                 <w:szCs w:val="28"/>
               </w:rPr>
             </w:pPr>
-            <w:proofErr w:type="spellStart"/>
             <w:r>
               <w:rPr>
                 <w:rFonts w:ascii="Calibri" w:eastAsia="Times New Roman" w:hAnsi="Calibri" w:cs="Times New Roman"/>
@@ -2669,7 +2644,6 @@
               </w:rPr>
               <w:t>femto</w:t>
             </w:r>
-            <w:proofErr w:type="spellEnd"/>
           </w:p>
         </w:tc>
         <w:tc>
@@ -2816,7 +2790,6 @@
                 <w:szCs w:val="28"/>
               </w:rPr>
             </w:pPr>
-            <w:proofErr w:type="spellStart"/>
             <w:r>
               <w:rPr>
                 <w:rFonts w:ascii="Calibri" w:eastAsia="Times New Roman" w:hAnsi="Calibri" w:cs="Times New Roman"/>
@@ -2827,7 +2800,6 @@
               </w:rPr>
               <w:t>atto</w:t>
             </w:r>
-            <w:proofErr w:type="spellEnd"/>
           </w:p>
         </w:tc>
         <w:tc>
@@ -2973,7 +2945,6 @@
                 <w:szCs w:val="28"/>
               </w:rPr>
             </w:pPr>
-            <w:proofErr w:type="spellStart"/>
             <w:r>
               <w:rPr>
                 <w:rFonts w:ascii="Calibri" w:eastAsia="Times New Roman" w:hAnsi="Calibri" w:cs="Times New Roman"/>
@@ -2984,7 +2955,6 @@
               </w:rPr>
               <w:t>zepto</w:t>
             </w:r>
-            <w:proofErr w:type="spellEnd"/>
           </w:p>
         </w:tc>
         <w:tc>
@@ -3131,7 +3101,6 @@
                 <w:szCs w:val="28"/>
               </w:rPr>
             </w:pPr>
-            <w:proofErr w:type="spellStart"/>
             <w:r>
               <w:rPr>
                 <w:rFonts w:ascii="Calibri" w:eastAsia="Times New Roman" w:hAnsi="Calibri" w:cs="Times New Roman"/>
@@ -3142,7 +3111,6 @@
               </w:rPr>
               <w:t>yocto</w:t>
             </w:r>
-            <w:proofErr w:type="spellEnd"/>
           </w:p>
         </w:tc>
         <w:tc>
@@ -3948,7 +3916,7 @@
                 <w:sz w:val="24"/>
                 <w:szCs w:val="24"/>
               </w:rPr>
-              <w:t>g</w:t>
+              <w:t>G</w:t>
             </w:r>
           </w:p>
         </w:tc>
@@ -4096,7 +4064,6 @@
                 <w:szCs w:val="24"/>
               </w:rPr>
             </w:pPr>
-            <w:proofErr w:type="spellStart"/>
             <w:r>
               <w:rPr>
                 <w:rFonts w:ascii="Times New Roman" w:eastAsia="Times New Roman" w:hAnsi="Times New Roman" w:cs="Times New Roman"/>
@@ -4104,7 +4071,7 @@
                 <w:sz w:val="24"/>
                 <w:szCs w:val="24"/>
               </w:rPr>
-              <w:t>g</w:t>
+              <w:t>G</w:t>
             </w:r>
             <w:r>
               <w:rPr>
@@ -4114,9 +4081,28 @@
                 <w:szCs w:val="24"/>
                 <w:vertAlign w:val="subscript"/>
               </w:rPr>
-              <w:t>Mn</w:t>
-            </w:r>
-            <w:proofErr w:type="spellEnd"/>
+              <w:t>M</w:t>
+            </w:r>
+            <w:r>
+              <w:rPr>
+                <w:rFonts w:ascii="Times New Roman" w:eastAsia="Times New Roman" w:hAnsi="Times New Roman" w:cs="Times New Roman"/>
+                <w:b w:val="0"/>
+                <w:sz w:val="24"/>
+                <w:szCs w:val="24"/>
+                <w:vertAlign w:val="subscript"/>
+              </w:rPr>
+              <w:t>oo</w:t>
+            </w:r>
+            <w:r>
+              <w:rPr>
+                <w:rFonts w:ascii="Times New Roman" w:eastAsia="Times New Roman" w:hAnsi="Times New Roman" w:cs="Times New Roman"/>
+                <w:b w:val="0"/>
+                <w:sz w:val="24"/>
+                <w:szCs w:val="24"/>
+                <w:vertAlign w:val="subscript"/>
+              </w:rPr>
+              <w:t>n</w:t>
+            </w:r>
           </w:p>
         </w:tc>
         <w:tc>
@@ -4245,7 +4231,6 @@
                 <w:szCs w:val="24"/>
               </w:rPr>
             </w:pPr>
-            <w:proofErr w:type="spellStart"/>
             <w:r>
               <w:rPr>
                 <w:rFonts w:ascii="Times New Roman" w:eastAsia="Times New Roman" w:hAnsi="Times New Roman" w:cs="Times New Roman"/>
@@ -4253,7 +4238,7 @@
                 <w:sz w:val="24"/>
                 <w:szCs w:val="24"/>
               </w:rPr>
-              <w:t>g</w:t>
+              <w:t>G</w:t>
             </w:r>
             <w:r>
               <w:rPr>
@@ -4263,9 +4248,28 @@
                 <w:szCs w:val="24"/>
                 <w:vertAlign w:val="subscript"/>
               </w:rPr>
-              <w:t>Mrs</w:t>
-            </w:r>
-            <w:proofErr w:type="spellEnd"/>
+              <w:t>M</w:t>
+            </w:r>
+            <w:r>
+              <w:rPr>
+                <w:rFonts w:ascii="Times New Roman" w:eastAsia="Times New Roman" w:hAnsi="Times New Roman" w:cs="Times New Roman"/>
+                <w:b w:val="0"/>
+                <w:sz w:val="24"/>
+                <w:szCs w:val="24"/>
+                <w:vertAlign w:val="subscript"/>
+              </w:rPr>
+              <w:t>a</w:t>
+            </w:r>
+            <w:r>
+              <w:rPr>
+                <w:rFonts w:ascii="Times New Roman" w:eastAsia="Times New Roman" w:hAnsi="Times New Roman" w:cs="Times New Roman"/>
+                <w:b w:val="0"/>
+                <w:sz w:val="24"/>
+                <w:szCs w:val="24"/>
+                <w:vertAlign w:val="subscript"/>
+              </w:rPr>
+              <w:t>rs</w:t>
+            </w:r>
           </w:p>
         </w:tc>
         <w:tc>
@@ -4524,7 +4528,6 @@
                 <w:szCs w:val="24"/>
               </w:rPr>
             </w:pPr>
-            <w:proofErr w:type="spellStart"/>
             <w:r>
               <w:rPr>
                 <w:rFonts w:ascii="Times New Roman" w:eastAsia="Times New Roman" w:hAnsi="Times New Roman" w:cs="Times New Roman"/>
@@ -4544,7 +4547,6 @@
               </w:rPr>
               <w:t>p</w:t>
             </w:r>
-            <w:proofErr w:type="spellEnd"/>
           </w:p>
         </w:tc>
         <w:tc>
@@ -5587,19 +5589,8 @@
                 <w:sz w:val="24"/>
                 <w:szCs w:val="24"/>
               </w:rPr>
-              <w:t xml:space="preserve">Bohr </w:t>
-            </w:r>
-            <w:proofErr w:type="spellStart"/>
-            <w:r>
-              <w:rPr>
-                <w:rFonts w:ascii="Times New Roman" w:eastAsia="Times New Roman" w:hAnsi="Times New Roman" w:cs="Times New Roman"/>
-                <w:bCs/>
-                <w:sz w:val="24"/>
-                <w:szCs w:val="24"/>
-              </w:rPr>
-              <w:t>magneton</w:t>
-            </w:r>
-            <w:proofErr w:type="spellEnd"/>
+              <w:t>Bohr magneton</w:t>
+            </w:r>
           </w:p>
         </w:tc>
         <w:tc>
@@ -5747,19 +5738,8 @@
                 <w:sz w:val="24"/>
                 <w:szCs w:val="24"/>
               </w:rPr>
-              <w:t xml:space="preserve">nuclear </w:t>
-            </w:r>
-            <w:proofErr w:type="spellStart"/>
-            <w:r>
-              <w:rPr>
-                <w:rFonts w:ascii="Times New Roman" w:eastAsia="Times New Roman" w:hAnsi="Times New Roman" w:cs="Times New Roman"/>
-                <w:bCs/>
-                <w:sz w:val="24"/>
-                <w:szCs w:val="24"/>
-              </w:rPr>
-              <w:t>magneton</w:t>
-            </w:r>
-            <w:proofErr w:type="spellEnd"/>
+              <w:t>nuclear magneton</w:t>
+            </w:r>
           </w:p>
         </w:tc>
         <w:tc>
@@ -5909,7 +5889,6 @@
                 <w:lang w:val="cs-CZ"/>
               </w:rPr>
             </w:pPr>
-            <w:proofErr w:type="spellStart"/>
             <w:r>
               <w:rPr>
                 <w:rFonts w:ascii="Times New Roman" w:eastAsia="Times New Roman" w:hAnsi="Times New Roman" w:cs="Times New Roman"/>
@@ -5919,115 +5898,7 @@
                 <w:szCs w:val="24"/>
                 <w:lang w:val="cs-CZ"/>
               </w:rPr>
-              <w:t>molar</w:t>
-            </w:r>
-            <w:proofErr w:type="spellEnd"/>
-            <w:r>
-              <w:rPr>
-                <w:rFonts w:ascii="Times New Roman" w:eastAsia="Times New Roman" w:hAnsi="Times New Roman" w:cs="Times New Roman"/>
-                <w:b w:val="0"/>
-                <w:color w:val="auto"/>
-                <w:sz w:val="24"/>
-                <w:szCs w:val="24"/>
-                <w:lang w:val="cs-CZ"/>
-              </w:rPr>
-              <w:t xml:space="preserve"> </w:t>
-            </w:r>
-            <w:proofErr w:type="spellStart"/>
-            <w:r>
-              <w:rPr>
-                <w:rFonts w:ascii="Times New Roman" w:eastAsia="Times New Roman" w:hAnsi="Times New Roman" w:cs="Times New Roman"/>
-                <w:b w:val="0"/>
-                <w:color w:val="auto"/>
-                <w:sz w:val="24"/>
-                <w:szCs w:val="24"/>
-                <w:lang w:val="cs-CZ"/>
-              </w:rPr>
-              <w:t>volume</w:t>
-            </w:r>
-            <w:proofErr w:type="spellEnd"/>
-            <w:r>
-              <w:rPr>
-                <w:rFonts w:ascii="Times New Roman" w:eastAsia="Times New Roman" w:hAnsi="Times New Roman" w:cs="Times New Roman"/>
-                <w:b w:val="0"/>
-                <w:color w:val="auto"/>
-                <w:sz w:val="24"/>
-                <w:szCs w:val="24"/>
-                <w:lang w:val="cs-CZ"/>
-              </w:rPr>
-              <w:t xml:space="preserve"> </w:t>
-            </w:r>
-            <w:proofErr w:type="spellStart"/>
-            <w:r>
-              <w:rPr>
-                <w:rFonts w:ascii="Times New Roman" w:eastAsia="Times New Roman" w:hAnsi="Times New Roman" w:cs="Times New Roman"/>
-                <w:b w:val="0"/>
-                <w:color w:val="auto"/>
-                <w:sz w:val="24"/>
-                <w:szCs w:val="24"/>
-                <w:lang w:val="cs-CZ"/>
-              </w:rPr>
-              <w:t>of</w:t>
-            </w:r>
-            <w:proofErr w:type="spellEnd"/>
-            <w:r>
-              <w:rPr>
-                <w:rFonts w:ascii="Times New Roman" w:eastAsia="Times New Roman" w:hAnsi="Times New Roman" w:cs="Times New Roman"/>
-                <w:b w:val="0"/>
-                <w:color w:val="auto"/>
-                <w:sz w:val="24"/>
-                <w:szCs w:val="24"/>
-                <w:lang w:val="cs-CZ"/>
-              </w:rPr>
-              <w:t xml:space="preserve"> </w:t>
-            </w:r>
-            <w:proofErr w:type="spellStart"/>
-            <w:r>
-              <w:rPr>
-                <w:rFonts w:ascii="Times New Roman" w:eastAsia="Times New Roman" w:hAnsi="Times New Roman" w:cs="Times New Roman"/>
-                <w:b w:val="0"/>
-                <w:color w:val="auto"/>
-                <w:sz w:val="24"/>
-                <w:szCs w:val="24"/>
-                <w:lang w:val="cs-CZ"/>
-              </w:rPr>
-              <w:t>gas</w:t>
-            </w:r>
-            <w:proofErr w:type="spellEnd"/>
-            <w:r>
-              <w:rPr>
-                <w:rFonts w:ascii="Times New Roman" w:eastAsia="Times New Roman" w:hAnsi="Times New Roman" w:cs="Times New Roman"/>
-                <w:b w:val="0"/>
-                <w:color w:val="auto"/>
-                <w:sz w:val="24"/>
-                <w:szCs w:val="24"/>
-                <w:lang w:val="cs-CZ"/>
-              </w:rPr>
-              <w:t xml:space="preserve"> </w:t>
-            </w:r>
-            <w:proofErr w:type="spellStart"/>
-            <w:r>
-              <w:rPr>
-                <w:rFonts w:ascii="Times New Roman" w:eastAsia="Times New Roman" w:hAnsi="Times New Roman" w:cs="Times New Roman"/>
-                <w:b w:val="0"/>
-                <w:color w:val="auto"/>
-                <w:sz w:val="24"/>
-                <w:szCs w:val="24"/>
-                <w:lang w:val="cs-CZ"/>
-              </w:rPr>
-              <w:t>at</w:t>
-            </w:r>
-            <w:proofErr w:type="spellEnd"/>
-            <w:r>
-              <w:rPr>
-                <w:rFonts w:ascii="Times New Roman" w:eastAsia="Times New Roman" w:hAnsi="Times New Roman" w:cs="Times New Roman"/>
-                <w:b w:val="0"/>
-                <w:color w:val="auto"/>
-                <w:sz w:val="24"/>
-                <w:szCs w:val="24"/>
-                <w:lang w:val="cs-CZ"/>
-              </w:rPr>
-              <w:t xml:space="preserve"> STP</w:t>
+              <w:t>molar volume of gas at STP</w:t>
             </w:r>
           </w:p>
         </w:tc>
@@ -6195,7 +6066,6 @@
                 <w:lang w:val="cs-CZ"/>
               </w:rPr>
             </w:pPr>
-            <w:proofErr w:type="spellStart"/>
             <w:r>
               <w:rPr>
                 <w:rFonts w:ascii="Times New Roman" w:eastAsia="Times New Roman" w:hAnsi="Times New Roman" w:cs="Times New Roman"/>
@@ -6205,115 +6075,7 @@
                 <w:szCs w:val="24"/>
                 <w:lang w:val="cs-CZ"/>
               </w:rPr>
-              <w:t>molar</w:t>
-            </w:r>
-            <w:proofErr w:type="spellEnd"/>
-            <w:r>
-              <w:rPr>
-                <w:rFonts w:ascii="Times New Roman" w:eastAsia="Times New Roman" w:hAnsi="Times New Roman" w:cs="Times New Roman"/>
-                <w:b w:val="0"/>
-                <w:color w:val="auto"/>
-                <w:sz w:val="24"/>
-                <w:szCs w:val="24"/>
-                <w:lang w:val="cs-CZ"/>
-              </w:rPr>
-              <w:t xml:space="preserve"> </w:t>
-            </w:r>
-            <w:proofErr w:type="spellStart"/>
-            <w:r>
-              <w:rPr>
-                <w:rFonts w:ascii="Times New Roman" w:eastAsia="Times New Roman" w:hAnsi="Times New Roman" w:cs="Times New Roman"/>
-                <w:b w:val="0"/>
-                <w:color w:val="auto"/>
-                <w:sz w:val="24"/>
-                <w:szCs w:val="24"/>
-                <w:lang w:val="cs-CZ"/>
-              </w:rPr>
-              <w:t>volume</w:t>
-            </w:r>
-            <w:proofErr w:type="spellEnd"/>
-            <w:r>
-              <w:rPr>
-                <w:rFonts w:ascii="Times New Roman" w:eastAsia="Times New Roman" w:hAnsi="Times New Roman" w:cs="Times New Roman"/>
-                <w:b w:val="0"/>
-                <w:color w:val="auto"/>
-                <w:sz w:val="24"/>
-                <w:szCs w:val="24"/>
-                <w:lang w:val="cs-CZ"/>
-              </w:rPr>
-              <w:t xml:space="preserve"> </w:t>
-            </w:r>
-            <w:proofErr w:type="spellStart"/>
-            <w:r>
-              <w:rPr>
-                <w:rFonts w:ascii="Times New Roman" w:eastAsia="Times New Roman" w:hAnsi="Times New Roman" w:cs="Times New Roman"/>
-                <w:b w:val="0"/>
-                <w:color w:val="auto"/>
-                <w:sz w:val="24"/>
-                <w:szCs w:val="24"/>
-                <w:lang w:val="cs-CZ"/>
-              </w:rPr>
-              <w:t>of</w:t>
-            </w:r>
-            <w:proofErr w:type="spellEnd"/>
-            <w:r>
-              <w:rPr>
-                <w:rFonts w:ascii="Times New Roman" w:eastAsia="Times New Roman" w:hAnsi="Times New Roman" w:cs="Times New Roman"/>
-                <w:b w:val="0"/>
-                <w:color w:val="auto"/>
-                <w:sz w:val="24"/>
-                <w:szCs w:val="24"/>
-                <w:lang w:val="cs-CZ"/>
-              </w:rPr>
-              <w:t xml:space="preserve"> </w:t>
-            </w:r>
-            <w:proofErr w:type="spellStart"/>
-            <w:r>
-              <w:rPr>
-                <w:rFonts w:ascii="Times New Roman" w:eastAsia="Times New Roman" w:hAnsi="Times New Roman" w:cs="Times New Roman"/>
-                <w:b w:val="0"/>
-                <w:color w:val="auto"/>
-                <w:sz w:val="24"/>
-                <w:szCs w:val="24"/>
-                <w:lang w:val="cs-CZ"/>
-              </w:rPr>
-              <w:t>gas</w:t>
-            </w:r>
-            <w:proofErr w:type="spellEnd"/>
-            <w:r>
-              <w:rPr>
-                <w:rFonts w:ascii="Times New Roman" w:eastAsia="Times New Roman" w:hAnsi="Times New Roman" w:cs="Times New Roman"/>
-                <w:b w:val="0"/>
-                <w:color w:val="auto"/>
-                <w:sz w:val="24"/>
-                <w:szCs w:val="24"/>
-                <w:lang w:val="cs-CZ"/>
-              </w:rPr>
-              <w:t xml:space="preserve"> </w:t>
-            </w:r>
-            <w:proofErr w:type="spellStart"/>
-            <w:r>
-              <w:rPr>
-                <w:rFonts w:ascii="Times New Roman" w:eastAsia="Times New Roman" w:hAnsi="Times New Roman" w:cs="Times New Roman"/>
-                <w:b w:val="0"/>
-                <w:color w:val="auto"/>
-                <w:sz w:val="24"/>
-                <w:szCs w:val="24"/>
-                <w:lang w:val="cs-CZ"/>
-              </w:rPr>
-              <w:t>at</w:t>
-            </w:r>
-            <w:proofErr w:type="spellEnd"/>
-            <w:r>
-              <w:rPr>
-                <w:rFonts w:ascii="Times New Roman" w:eastAsia="Times New Roman" w:hAnsi="Times New Roman" w:cs="Times New Roman"/>
-                <w:b w:val="0"/>
-                <w:color w:val="auto"/>
-                <w:sz w:val="24"/>
-                <w:szCs w:val="24"/>
-                <w:lang w:val="cs-CZ"/>
-              </w:rPr>
-              <w:t xml:space="preserve"> NIST</w:t>
+              <w:t>molar volume of gas at NIST</w:t>
             </w:r>
           </w:p>
         </w:tc>
@@ -6480,7 +6242,6 @@
                 <w:lang w:val="cs-CZ"/>
               </w:rPr>
             </w:pPr>
-            <w:proofErr w:type="spellStart"/>
             <w:r>
               <w:rPr>
                 <w:rFonts w:ascii="Times New Roman" w:eastAsia="Times New Roman" w:hAnsi="Times New Roman" w:cs="Times New Roman"/>
@@ -6490,115 +6251,7 @@
                 <w:szCs w:val="24"/>
                 <w:lang w:val="cs-CZ"/>
               </w:rPr>
-              <w:t>molar</w:t>
-            </w:r>
-            <w:proofErr w:type="spellEnd"/>
-            <w:r>
-              <w:rPr>
-                <w:rFonts w:ascii="Times New Roman" w:eastAsia="Times New Roman" w:hAnsi="Times New Roman" w:cs="Times New Roman"/>
-                <w:b w:val="0"/>
-                <w:color w:val="auto"/>
-                <w:sz w:val="24"/>
-                <w:szCs w:val="24"/>
-                <w:lang w:val="cs-CZ"/>
-              </w:rPr>
-              <w:t xml:space="preserve"> </w:t>
-            </w:r>
-            <w:proofErr w:type="spellStart"/>
-            <w:r>
-              <w:rPr>
-                <w:rFonts w:ascii="Times New Roman" w:eastAsia="Times New Roman" w:hAnsi="Times New Roman" w:cs="Times New Roman"/>
-                <w:b w:val="0"/>
-                <w:color w:val="auto"/>
-                <w:sz w:val="24"/>
-                <w:szCs w:val="24"/>
-                <w:lang w:val="cs-CZ"/>
-              </w:rPr>
-              <w:t>volume</w:t>
-            </w:r>
-            <w:proofErr w:type="spellEnd"/>
-            <w:r>
-              <w:rPr>
-                <w:rFonts w:ascii="Times New Roman" w:eastAsia="Times New Roman" w:hAnsi="Times New Roman" w:cs="Times New Roman"/>
-                <w:b w:val="0"/>
-                <w:color w:val="auto"/>
-                <w:sz w:val="24"/>
-                <w:szCs w:val="24"/>
-                <w:lang w:val="cs-CZ"/>
-              </w:rPr>
-              <w:t xml:space="preserve"> </w:t>
-            </w:r>
-            <w:proofErr w:type="spellStart"/>
-            <w:r>
-              <w:rPr>
-                <w:rFonts w:ascii="Times New Roman" w:eastAsia="Times New Roman" w:hAnsi="Times New Roman" w:cs="Times New Roman"/>
-                <w:b w:val="0"/>
-                <w:color w:val="auto"/>
-                <w:sz w:val="24"/>
-                <w:szCs w:val="24"/>
-                <w:lang w:val="cs-CZ"/>
-              </w:rPr>
-              <w:t>of</w:t>
-            </w:r>
-            <w:proofErr w:type="spellEnd"/>
-            <w:r>
-              <w:rPr>
-                <w:rFonts w:ascii="Times New Roman" w:eastAsia="Times New Roman" w:hAnsi="Times New Roman" w:cs="Times New Roman"/>
-                <w:b w:val="0"/>
-                <w:color w:val="auto"/>
-                <w:sz w:val="24"/>
-                <w:szCs w:val="24"/>
-                <w:lang w:val="cs-CZ"/>
-              </w:rPr>
-              <w:t xml:space="preserve"> </w:t>
-            </w:r>
-            <w:proofErr w:type="spellStart"/>
-            <w:r>
-              <w:rPr>
-                <w:rFonts w:ascii="Times New Roman" w:eastAsia="Times New Roman" w:hAnsi="Times New Roman" w:cs="Times New Roman"/>
-                <w:b w:val="0"/>
-                <w:color w:val="auto"/>
-                <w:sz w:val="24"/>
-                <w:szCs w:val="24"/>
-                <w:lang w:val="cs-CZ"/>
-              </w:rPr>
-              <w:t>gas</w:t>
-            </w:r>
-            <w:proofErr w:type="spellEnd"/>
-            <w:r>
-              <w:rPr>
-                <w:rFonts w:ascii="Times New Roman" w:eastAsia="Times New Roman" w:hAnsi="Times New Roman" w:cs="Times New Roman"/>
-                <w:b w:val="0"/>
-                <w:color w:val="auto"/>
-                <w:sz w:val="24"/>
-                <w:szCs w:val="24"/>
-                <w:lang w:val="cs-CZ"/>
-              </w:rPr>
-              <w:t xml:space="preserve"> </w:t>
-            </w:r>
-            <w:proofErr w:type="spellStart"/>
-            <w:r>
-              <w:rPr>
-                <w:rFonts w:ascii="Times New Roman" w:eastAsia="Times New Roman" w:hAnsi="Times New Roman" w:cs="Times New Roman"/>
-                <w:b w:val="0"/>
-                <w:color w:val="auto"/>
-                <w:sz w:val="24"/>
-                <w:szCs w:val="24"/>
-                <w:lang w:val="cs-CZ"/>
-              </w:rPr>
-              <w:t>at</w:t>
-            </w:r>
-            <w:proofErr w:type="spellEnd"/>
-            <w:r>
-              <w:rPr>
-                <w:rFonts w:ascii="Times New Roman" w:eastAsia="Times New Roman" w:hAnsi="Times New Roman" w:cs="Times New Roman"/>
-                <w:b w:val="0"/>
-                <w:color w:val="auto"/>
-                <w:sz w:val="24"/>
-                <w:szCs w:val="24"/>
-                <w:lang w:val="cs-CZ"/>
-              </w:rPr>
-              <w:t xml:space="preserve"> 37°C</w:t>
+              <w:t>molar volume of gas at 37°C</w:t>
             </w:r>
           </w:p>
         </w:tc>
@@ -6692,6 +6345,335 @@
                 <w:vertAlign w:val="superscript"/>
               </w:rPr>
               <w:t>−1</w:t>
+            </w:r>
+          </w:p>
+        </w:tc>
+      </w:tr>
+      <w:tr>
+        <w:trPr>
+          <w:cnfStyle w:val="000000100000" w:firstRow="0" w:lastRow="0" w:firstColumn="0" w:lastColumn="0" w:oddVBand="0" w:evenVBand="0" w:oddHBand="1" w:evenHBand="0" w:firstRowFirstColumn="0" w:firstRowLastColumn="0" w:lastRowFirstColumn="0" w:lastRowLastColumn="0"/>
+          <w:trHeight w:val="454"/>
+        </w:trPr>
+        <w:tc>
+          <w:tcPr>
+            <w:cnfStyle w:val="001000000000" w:firstRow="0" w:lastRow="0" w:firstColumn="1" w:lastColumn="0" w:oddVBand="0" w:evenVBand="0" w:oddHBand="0" w:evenHBand="0" w:firstRowFirstColumn="0" w:firstRowLastColumn="0" w:lastRowFirstColumn="0" w:lastRowLastColumn="0"/>
+            <w:tcW w:w="846" w:type="dxa"/>
+            <w:vAlign w:val="center"/>
+          </w:tcPr>
+          <w:p>
+            <w:pPr>
+              <w:keepNext/>
+              <w:jc w:val="center"/>
+              <w:rPr>
+                <w:rFonts w:ascii="Times New Roman" w:eastAsia="Times New Roman" w:hAnsi="Times New Roman" w:cs="Times New Roman"/>
+                <w:sz w:val="24"/>
+                <w:szCs w:val="24"/>
+              </w:rPr>
+            </w:pPr>
+            <m:oMathPara>
+              <m:oMath>
+                <m:sSub>
+                  <m:sSubPr>
+                    <m:ctrlPr>
+                      <w:rPr>
+                        <w:rFonts w:ascii="Cambria Math" w:hAnsi="Cambria Math"/>
+                        <w:i/>
+                      </w:rPr>
+                    </m:ctrlPr>
+                  </m:sSubPr>
+                  <m:e>
+                    <m:r>
+                      <m:rPr>
+                        <m:sty m:val="bi"/>
+                      </m:rPr>
+                      <w:rPr>
+                        <w:rFonts w:ascii="Cambria Math" w:hAnsi="Cambria Math"/>
+                      </w:rPr>
+                      <m:t>T</m:t>
+                    </m:r>
+                  </m:e>
+                  <m:sub>
+                    <m:r>
+                      <m:rPr>
+                        <m:sty m:val="bi"/>
+                      </m:rPr>
+                      <w:rPr>
+                        <w:rFonts w:ascii="Cambria Math" w:hAnsi="Cambria Math"/>
+                      </w:rPr>
+                      <m:t>0</m:t>
+                    </m:r>
+                  </m:sub>
+                </m:sSub>
+              </m:oMath>
+            </m:oMathPara>
+          </w:p>
+        </w:tc>
+        <w:tc>
+          <w:tcPr>
+            <w:tcW w:w="3544" w:type="dxa"/>
+            <w:vAlign w:val="center"/>
+          </w:tcPr>
+          <w:p>
+            <w:pPr>
+              <w:pStyle w:val="Nadpis3"/>
+              <w:numPr>
+                <w:ilvl w:val="0"/>
+                <w:numId w:val="0"/>
+              </w:numPr>
+              <w:shd w:val="clear" w:color="auto" w:fill="FFFFFF"/>
+              <w:spacing w:before="72"/>
+              <w:ind w:left="720" w:hanging="720"/>
+              <w:jc w:val="center"/>
+              <w:outlineLvl w:val="2"/>
+              <w:cnfStyle w:val="000000100000" w:firstRow="0" w:lastRow="0" w:firstColumn="0" w:lastColumn="0" w:oddVBand="0" w:evenVBand="0" w:oddHBand="1" w:evenHBand="0" w:firstRowFirstColumn="0" w:firstRowLastColumn="0" w:lastRowFirstColumn="0" w:lastRowLastColumn="0"/>
+              <w:rPr>
+                <w:rFonts w:ascii="Times New Roman" w:eastAsia="Times New Roman" w:hAnsi="Times New Roman" w:cs="Times New Roman"/>
+                <w:b w:val="0"/>
+                <w:color w:val="auto"/>
+                <w:sz w:val="24"/>
+                <w:szCs w:val="24"/>
+                <w:lang w:val="cs-CZ"/>
+              </w:rPr>
+            </w:pPr>
+            <w:r>
+              <w:rPr>
+                <w:rFonts w:ascii="Times New Roman" w:eastAsia="Times New Roman" w:hAnsi="Times New Roman" w:cs="Times New Roman"/>
+                <w:b w:val="0"/>
+                <w:color w:val="auto"/>
+                <w:sz w:val="24"/>
+                <w:szCs w:val="24"/>
+                <w:lang w:val="cs-CZ"/>
+              </w:rPr>
+              <w:t>standard temperature</w:t>
+            </w:r>
+          </w:p>
+        </w:tc>
+        <w:tc>
+          <w:tcPr>
+            <w:tcW w:w="2693" w:type="dxa"/>
+            <w:vAlign w:val="center"/>
+          </w:tcPr>
+          <w:p>
+            <w:pPr>
+              <w:jc w:val="center"/>
+              <w:cnfStyle w:val="000000100000" w:firstRow="0" w:lastRow="0" w:firstColumn="0" w:lastColumn="0" w:oddVBand="0" w:evenVBand="0" w:oddHBand="1" w:evenHBand="0" w:firstRowFirstColumn="0" w:firstRowLastColumn="0" w:lastRowFirstColumn="0" w:lastRowLastColumn="0"/>
+              <w:rPr>
+                <w:rFonts w:ascii="Times New Roman" w:hAnsi="Times New Roman" w:cs="Times New Roman"/>
+                <w:sz w:val="24"/>
+                <w:szCs w:val="24"/>
+              </w:rPr>
+            </w:pPr>
+            <w:r>
+              <w:rPr>
+                <w:rFonts w:ascii="Times New Roman" w:hAnsi="Times New Roman" w:cs="Times New Roman"/>
+                <w:sz w:val="24"/>
+                <w:szCs w:val="24"/>
+              </w:rPr>
+              <w:t>298.15</w:t>
+            </w:r>
+          </w:p>
+        </w:tc>
+        <w:tc>
+          <w:tcPr>
+            <w:tcW w:w="1276" w:type="dxa"/>
+            <w:vAlign w:val="center"/>
+          </w:tcPr>
+          <w:p>
+            <w:pPr>
+              <w:jc w:val="center"/>
+              <w:cnfStyle w:val="000000100000" w:firstRow="0" w:lastRow="0" w:firstColumn="0" w:lastColumn="0" w:oddVBand="0" w:evenVBand="0" w:oddHBand="1" w:evenHBand="0" w:firstRowFirstColumn="0" w:firstRowLastColumn="0" w:lastRowFirstColumn="0" w:lastRowLastColumn="0"/>
+              <w:rPr>
+                <w:rFonts w:ascii="Times New Roman" w:hAnsi="Times New Roman" w:cs="Times New Roman"/>
+                <w:sz w:val="24"/>
+                <w:szCs w:val="24"/>
+              </w:rPr>
+            </w:pPr>
+            <w:r>
+              <w:rPr>
+                <w:rFonts w:ascii="Times New Roman" w:hAnsi="Times New Roman" w:cs="Times New Roman"/>
+                <w:sz w:val="24"/>
+                <w:szCs w:val="24"/>
+              </w:rPr>
+              <w:t>K</w:t>
+            </w:r>
+          </w:p>
+        </w:tc>
+      </w:tr>
+      <w:tr>
+        <w:trPr>
+          <w:trHeight w:val="454"/>
+        </w:trPr>
+        <w:tc>
+          <w:tcPr>
+            <w:cnfStyle w:val="001000000000" w:firstRow="0" w:lastRow="0" w:firstColumn="1" w:lastColumn="0" w:oddVBand="0" w:evenVBand="0" w:oddHBand="0" w:evenHBand="0" w:firstRowFirstColumn="0" w:firstRowLastColumn="0" w:lastRowFirstColumn="0" w:lastRowLastColumn="0"/>
+            <w:tcW w:w="846" w:type="dxa"/>
+            <w:vAlign w:val="center"/>
+          </w:tcPr>
+          <w:p>
+            <w:pPr>
+              <w:keepNext/>
+              <w:jc w:val="center"/>
+              <w:rPr>
+                <w:rFonts w:ascii="Times New Roman" w:eastAsia="Times New Roman" w:hAnsi="Times New Roman" w:cs="Times New Roman"/>
+                <w:sz w:val="24"/>
+                <w:szCs w:val="24"/>
+              </w:rPr>
+            </w:pPr>
+            <m:oMathPara>
+              <m:oMath>
+                <m:sSub>
+                  <m:sSubPr>
+                    <m:ctrlPr>
+                      <w:rPr>
+                        <w:rFonts w:ascii="Cambria Math" w:hAnsi="Cambria Math"/>
+                        <w:b w:val="0"/>
+                        <w:i/>
+                      </w:rPr>
+                    </m:ctrlPr>
+                  </m:sSubPr>
+                  <m:e>
+                    <m:r>
+                      <w:rPr>
+                        <w:rFonts w:ascii="Cambria Math" w:hAnsi="Cambria Math"/>
+                      </w:rPr>
+                      <m:t>p</m:t>
+                    </m:r>
+                  </m:e>
+                  <m:sub>
+                    <m:r>
+                      <w:rPr>
+                        <w:rFonts w:ascii="Cambria Math" w:hAnsi="Cambria Math"/>
+                      </w:rPr>
+                      <m:t>0</m:t>
+                    </m:r>
+                  </m:sub>
+                </m:sSub>
+              </m:oMath>
+            </m:oMathPara>
+          </w:p>
+        </w:tc>
+        <w:tc>
+          <w:tcPr>
+            <w:tcW w:w="3544" w:type="dxa"/>
+            <w:vAlign w:val="center"/>
+          </w:tcPr>
+          <w:p>
+            <w:pPr>
+              <w:pStyle w:val="Nadpis3"/>
+              <w:numPr>
+                <w:ilvl w:val="0"/>
+                <w:numId w:val="0"/>
+              </w:numPr>
+              <w:shd w:val="clear" w:color="auto" w:fill="FFFFFF"/>
+              <w:spacing w:before="72"/>
+              <w:ind w:left="720" w:hanging="720"/>
+              <w:jc w:val="center"/>
+              <w:outlineLvl w:val="2"/>
+              <w:cnfStyle w:val="000000000000" w:firstRow="0" w:lastRow="0" w:firstColumn="0" w:lastColumn="0" w:oddVBand="0" w:evenVBand="0" w:oddHBand="0" w:evenHBand="0" w:firstRowFirstColumn="0" w:firstRowLastColumn="0" w:lastRowFirstColumn="0" w:lastRowLastColumn="0"/>
+              <w:rPr>
+                <w:rFonts w:ascii="Times New Roman" w:eastAsia="Times New Roman" w:hAnsi="Times New Roman" w:cs="Times New Roman"/>
+                <w:b w:val="0"/>
+                <w:color w:val="auto"/>
+                <w:sz w:val="24"/>
+                <w:szCs w:val="24"/>
+                <w:lang w:val="cs-CZ"/>
+              </w:rPr>
+            </w:pPr>
+            <w:r>
+              <w:rPr>
+                <w:rFonts w:ascii="Times New Roman" w:eastAsia="Times New Roman" w:hAnsi="Times New Roman" w:cs="Times New Roman"/>
+                <w:b w:val="0"/>
+                <w:color w:val="auto"/>
+                <w:sz w:val="24"/>
+                <w:szCs w:val="24"/>
+                <w:lang w:val="cs-CZ"/>
+              </w:rPr>
+              <w:t>s</w:t>
+            </w:r>
+            <w:bookmarkStart w:id="2" w:name="_GoBack"/>
+            <w:bookmarkEnd w:id="2"/>
+            <w:r>
+              <w:rPr>
+                <w:rFonts w:ascii="Times New Roman" w:eastAsia="Times New Roman" w:hAnsi="Times New Roman" w:cs="Times New Roman"/>
+                <w:b w:val="0"/>
+                <w:color w:val="auto"/>
+                <w:sz w:val="24"/>
+                <w:szCs w:val="24"/>
+                <w:lang w:val="cs-CZ"/>
+              </w:rPr>
+              <w:t xml:space="preserve">tandard </w:t>
+            </w:r>
+            <w:r>
+              <w:rPr>
+                <w:rFonts w:ascii="Times New Roman" w:eastAsia="Times New Roman" w:hAnsi="Times New Roman" w:cs="Times New Roman"/>
+                <w:b w:val="0"/>
+                <w:color w:val="auto"/>
+                <w:sz w:val="24"/>
+                <w:szCs w:val="24"/>
+                <w:lang w:val="cs-CZ"/>
+              </w:rPr>
+              <w:t>pressure</w:t>
+            </w:r>
+          </w:p>
+        </w:tc>
+        <w:tc>
+          <w:tcPr>
+            <w:tcW w:w="2693" w:type="dxa"/>
+            <w:vAlign w:val="center"/>
+          </w:tcPr>
+          <w:p>
+            <w:pPr>
+              <w:jc w:val="center"/>
+              <w:cnfStyle w:val="000000000000" w:firstRow="0" w:lastRow="0" w:firstColumn="0" w:lastColumn="0" w:oddVBand="0" w:evenVBand="0" w:oddHBand="0" w:evenHBand="0" w:firstRowFirstColumn="0" w:firstRowLastColumn="0" w:lastRowFirstColumn="0" w:lastRowLastColumn="0"/>
+              <w:rPr>
+                <w:rFonts w:ascii="Times New Roman" w:hAnsi="Times New Roman" w:cs="Times New Roman"/>
+                <w:sz w:val="24"/>
+                <w:szCs w:val="24"/>
+              </w:rPr>
+            </w:pPr>
+          </w:p>
+          <w:p>
+            <w:pPr>
+              <w:jc w:val="center"/>
+              <w:cnfStyle w:val="000000000000" w:firstRow="0" w:lastRow="0" w:firstColumn="0" w:lastColumn="0" w:oddVBand="0" w:evenVBand="0" w:oddHBand="0" w:evenHBand="0" w:firstRowFirstColumn="0" w:firstRowLastColumn="0" w:lastRowFirstColumn="0" w:lastRowLastColumn="0"/>
+              <w:rPr>
+                <w:rFonts w:ascii="Times New Roman" w:hAnsi="Times New Roman" w:cs="Times New Roman"/>
+                <w:sz w:val="24"/>
+                <w:szCs w:val="24"/>
+              </w:rPr>
+            </w:pPr>
+            <w:r>
+              <w:rPr>
+                <w:rFonts w:ascii="Times New Roman" w:hAnsi="Times New Roman" w:cs="Times New Roman"/>
+                <w:sz w:val="24"/>
+                <w:szCs w:val="24"/>
+              </w:rPr>
+              <w:t>100 000</w:t>
+            </w:r>
+          </w:p>
+        </w:tc>
+        <w:tc>
+          <w:tcPr>
+            <w:tcW w:w="1276" w:type="dxa"/>
+            <w:vAlign w:val="center"/>
+          </w:tcPr>
+          <w:p>
+            <w:pPr>
+              <w:jc w:val="center"/>
+              <w:cnfStyle w:val="000000000000" w:firstRow="0" w:lastRow="0" w:firstColumn="0" w:lastColumn="0" w:oddVBand="0" w:evenVBand="0" w:oddHBand="0" w:evenHBand="0" w:firstRowFirstColumn="0" w:firstRowLastColumn="0" w:lastRowFirstColumn="0" w:lastRowLastColumn="0"/>
+              <w:rPr>
+                <w:rFonts w:ascii="Times New Roman" w:hAnsi="Times New Roman" w:cs="Times New Roman"/>
+                <w:sz w:val="24"/>
+                <w:szCs w:val="24"/>
+              </w:rPr>
+            </w:pPr>
+            <w:r>
+              <w:rPr>
+                <w:rFonts w:ascii="Times New Roman" w:hAnsi="Times New Roman" w:cs="Times New Roman"/>
+                <w:sz w:val="24"/>
+                <w:szCs w:val="24"/>
+              </w:rPr>
+              <w:t>Pa</w:t>
             </w:r>
           </w:p>
         </w:tc>
@@ -6720,7 +6702,7 @@
         <w:ind w:left="432"/>
         <w:jc w:val="both"/>
       </w:pPr>
-      <w:bookmarkStart w:id="2" w:name="_Toc411727871"/>
+      <w:bookmarkStart w:id="3" w:name="_Toc411727871"/>
       <w:r>
         <w:lastRenderedPageBreak/>
         <w:t>Selected C</w:t>
@@ -6728,7 +6710,7 @@
       <w:r>
         <w:t>hemical Substances</w:t>
       </w:r>
-      <w:bookmarkEnd w:id="2"/>
+      <w:bookmarkEnd w:id="3"/>
     </w:p>
     <w:tbl>
       <w:tblPr>
@@ -7482,7 +7464,6 @@
                 <w:szCs w:val="24"/>
               </w:rPr>
             </w:pPr>
-            <w:proofErr w:type="spellStart"/>
             <w:r>
               <w:rPr>
                 <w:sz w:val="24"/>
@@ -7490,7 +7471,6 @@
               </w:rPr>
               <w:t>Glc</w:t>
             </w:r>
-            <w:proofErr w:type="spellEnd"/>
           </w:p>
         </w:tc>
         <w:tc>
@@ -7644,7 +7624,6 @@
                 <w:shd w:val="clear" w:color="auto" w:fill="FFFFFF"/>
               </w:rPr>
             </w:pPr>
-            <w:proofErr w:type="spellStart"/>
             <w:r>
               <w:rPr>
                 <w:rFonts w:cs="Arial"/>
@@ -7654,33 +7633,8 @@
                 <w:szCs w:val="24"/>
                 <w:shd w:val="clear" w:color="auto" w:fill="FFFFFF"/>
               </w:rPr>
-              <w:t>Zundel</w:t>
-            </w:r>
-            <w:proofErr w:type="spellEnd"/>
-            <w:r>
-              <w:rPr>
-                <w:rFonts w:cs="Arial"/>
-                <w:bCs/>
-                <w:color w:val="A6A6A6" w:themeColor="background1" w:themeShade="A6"/>
-                <w:sz w:val="24"/>
-                <w:szCs w:val="24"/>
-                <w:shd w:val="clear" w:color="auto" w:fill="FFFFFF"/>
-              </w:rPr>
-              <w:t xml:space="preserve"> </w:t>
-            </w:r>
-            <w:proofErr w:type="spellStart"/>
-            <w:r>
-              <w:rPr>
-                <w:rFonts w:cs="Arial"/>
-                <w:bCs/>
-                <w:color w:val="A6A6A6" w:themeColor="background1" w:themeShade="A6"/>
-                <w:sz w:val="24"/>
-                <w:szCs w:val="24"/>
-                <w:shd w:val="clear" w:color="auto" w:fill="FFFFFF"/>
-              </w:rPr>
-              <w:t>cation</w:t>
-            </w:r>
-            <w:proofErr w:type="spellEnd"/>
+              <w:t>Zundel cation</w:t>
+            </w:r>
           </w:p>
         </w:tc>
         <w:tc>
@@ -7930,20 +7884,8 @@
                 <w:sz w:val="24"/>
                 <w:szCs w:val="24"/>
               </w:rPr>
-              <w:t xml:space="preserve">Eigen </w:t>
-            </w:r>
-            <w:proofErr w:type="spellStart"/>
-            <w:r>
-              <w:rPr>
-                <w:rFonts w:eastAsia="Times New Roman" w:cs="Times New Roman"/>
-                <w:bCs/>
-                <w:color w:val="A6A6A6" w:themeColor="background1" w:themeShade="A6"/>
-                <w:sz w:val="24"/>
-                <w:szCs w:val="24"/>
-              </w:rPr>
-              <w:t>cation</w:t>
-            </w:r>
-            <w:proofErr w:type="spellEnd"/>
+              <w:t>Eigen cation</w:t>
+            </w:r>
           </w:p>
         </w:tc>
         <w:tc>
@@ -8852,7 +8794,6 @@
                 <w:szCs w:val="24"/>
               </w:rPr>
             </w:pPr>
-            <w:proofErr w:type="spellStart"/>
             <w:r>
               <w:rPr>
                 <w:sz w:val="24"/>
@@ -8860,7 +8801,6 @@
               </w:rPr>
               <w:t>atriopeptin</w:t>
             </w:r>
-            <w:proofErr w:type="spellEnd"/>
           </w:p>
         </w:tc>
         <w:tc>
@@ -9230,7 +9170,6 @@
                 <w:szCs w:val="24"/>
               </w:rPr>
             </w:pPr>
-            <w:proofErr w:type="spellStart"/>
             <w:r>
               <w:rPr>
                 <w:sz w:val="24"/>
@@ -9238,7 +9177,6 @@
               </w:rPr>
               <w:t>thyrotropin</w:t>
             </w:r>
-            <w:proofErr w:type="spellEnd"/>
           </w:p>
         </w:tc>
         <w:tc>
@@ -10040,7 +9978,6 @@
                 <w:szCs w:val="24"/>
               </w:rPr>
             </w:pPr>
-            <w:proofErr w:type="spellStart"/>
             <w:r>
               <w:rPr>
                 <w:rFonts w:eastAsia="Times New Roman" w:cs="Times New Roman"/>
@@ -10050,7 +9987,6 @@
               </w:rPr>
               <w:t>amonium</w:t>
             </w:r>
-            <w:proofErr w:type="spellEnd"/>
           </w:p>
         </w:tc>
         <w:tc>
@@ -10523,7 +10459,6 @@
                 <w:szCs w:val="24"/>
               </w:rPr>
             </w:pPr>
-            <w:proofErr w:type="spellStart"/>
             <w:r>
               <w:rPr>
                 <w:sz w:val="24"/>
@@ -10531,7 +10466,6 @@
               </w:rPr>
               <w:t>parathormone</w:t>
             </w:r>
-            <w:proofErr w:type="spellEnd"/>
           </w:p>
         </w:tc>
         <w:tc>
@@ -10790,7 +10724,6 @@
                 <w:szCs w:val="24"/>
               </w:rPr>
             </w:pPr>
-            <w:proofErr w:type="spellStart"/>
             <w:r>
               <w:rPr>
                 <w:rFonts w:eastAsia="Times New Roman" w:cs="Times New Roman"/>
@@ -10800,7 +10733,6 @@
               </w:rPr>
               <w:t>Glu</w:t>
             </w:r>
-            <w:proofErr w:type="spellEnd"/>
           </w:p>
         </w:tc>
         <w:tc>
@@ -11000,7 +10932,6 @@
                 <w:lang w:val="cs-CZ"/>
               </w:rPr>
             </w:pPr>
-            <w:proofErr w:type="spellStart"/>
             <w:r>
               <w:rPr>
                 <w:rFonts w:asciiTheme="minorHAnsi" w:eastAsia="Times New Roman" w:hAnsiTheme="minorHAnsi" w:cs="Arial"/>
@@ -11010,33 +10941,8 @@
                 <w:szCs w:val="24"/>
                 <w:lang w:val="cs-CZ"/>
               </w:rPr>
-              <w:t>fatty</w:t>
-            </w:r>
-            <w:proofErr w:type="spellEnd"/>
-            <w:r>
-              <w:rPr>
-                <w:rFonts w:asciiTheme="minorHAnsi" w:eastAsia="Times New Roman" w:hAnsiTheme="minorHAnsi" w:cs="Arial"/>
-                <w:b w:val="0"/>
-                <w:color w:val="auto"/>
-                <w:sz w:val="24"/>
-                <w:szCs w:val="24"/>
-                <w:lang w:val="cs-CZ"/>
-              </w:rPr>
-              <w:t xml:space="preserve"> </w:t>
-            </w:r>
-            <w:proofErr w:type="spellStart"/>
-            <w:r>
-              <w:rPr>
-                <w:rFonts w:asciiTheme="minorHAnsi" w:eastAsia="Times New Roman" w:hAnsiTheme="minorHAnsi" w:cs="Arial"/>
-                <w:b w:val="0"/>
-                <w:color w:val="auto"/>
-                <w:sz w:val="24"/>
-                <w:szCs w:val="24"/>
-                <w:lang w:val="cs-CZ"/>
-              </w:rPr>
-              <w:t>acids</w:t>
-            </w:r>
-            <w:proofErr w:type="spellEnd"/>
+              <w:t>fatty acids</w:t>
+            </w:r>
           </w:p>
         </w:tc>
         <w:tc>
@@ -11218,21 +11124,8 @@
                 <w:szCs w:val="24"/>
                 <w:lang w:val="cs-CZ"/>
               </w:rPr>
-              <w:t xml:space="preserve">keto </w:t>
-            </w:r>
-            <w:proofErr w:type="spellStart"/>
-            <w:r>
-              <w:rPr>
-                <w:rFonts w:asciiTheme="minorHAnsi" w:eastAsia="Times New Roman" w:hAnsiTheme="minorHAnsi" w:cs="Arial"/>
-                <w:b w:val="0"/>
-                <w:color w:val="auto"/>
-                <w:sz w:val="24"/>
-                <w:szCs w:val="24"/>
-                <w:lang w:val="cs-CZ"/>
-              </w:rPr>
-              <w:t>acids</w:t>
-            </w:r>
-            <w:proofErr w:type="spellEnd"/>
+              <w:t>keto acids</w:t>
+            </w:r>
           </w:p>
         </w:tc>
         <w:tc>
@@ -11404,7 +11297,6 @@
                 <w:lang w:val="cs-CZ"/>
               </w:rPr>
             </w:pPr>
-            <w:proofErr w:type="spellStart"/>
             <w:r>
               <w:rPr>
                 <w:rFonts w:asciiTheme="minorHAnsi" w:eastAsia="Times New Roman" w:hAnsiTheme="minorHAnsi" w:cs="Arial"/>
@@ -11414,33 +11306,8 @@
                 <w:szCs w:val="24"/>
                 <w:lang w:val="cs-CZ"/>
               </w:rPr>
-              <w:t>amino</w:t>
-            </w:r>
-            <w:proofErr w:type="spellEnd"/>
-            <w:r>
-              <w:rPr>
-                <w:rFonts w:asciiTheme="minorHAnsi" w:eastAsia="Times New Roman" w:hAnsiTheme="minorHAnsi" w:cs="Arial"/>
-                <w:b w:val="0"/>
-                <w:color w:val="auto"/>
-                <w:sz w:val="24"/>
-                <w:szCs w:val="24"/>
-                <w:lang w:val="cs-CZ"/>
-              </w:rPr>
-              <w:t xml:space="preserve"> </w:t>
-            </w:r>
-            <w:proofErr w:type="spellStart"/>
-            <w:r>
-              <w:rPr>
-                <w:rFonts w:asciiTheme="minorHAnsi" w:eastAsia="Times New Roman" w:hAnsiTheme="minorHAnsi" w:cs="Arial"/>
-                <w:b w:val="0"/>
-                <w:color w:val="auto"/>
-                <w:sz w:val="24"/>
-                <w:szCs w:val="24"/>
-                <w:lang w:val="cs-CZ"/>
-              </w:rPr>
-              <w:t>acids</w:t>
-            </w:r>
-            <w:proofErr w:type="spellEnd"/>
+              <w:t>amino acids</w:t>
+            </w:r>
           </w:p>
         </w:tc>
         <w:tc>
@@ -11768,7 +11635,6 @@
                 <w:szCs w:val="24"/>
               </w:rPr>
             </w:pPr>
-            <w:proofErr w:type="spellStart"/>
             <w:r>
               <w:rPr>
                 <w:rFonts w:eastAsia="Times New Roman" w:cs="Times New Roman"/>
@@ -11778,7 +11644,6 @@
               </w:rPr>
               <w:t>Triglyc</w:t>
             </w:r>
-            <w:proofErr w:type="spellEnd"/>
           </w:p>
         </w:tc>
         <w:tc>
@@ -11899,7 +11764,6 @@
                 <w:szCs w:val="24"/>
               </w:rPr>
             </w:pPr>
-            <w:proofErr w:type="spellStart"/>
             <w:r>
               <w:rPr>
                 <w:sz w:val="24"/>
@@ -11907,7 +11771,6 @@
               </w:rPr>
               <w:t>metoprolol</w:t>
             </w:r>
-            <w:proofErr w:type="spellEnd"/>
           </w:p>
         </w:tc>
         <w:tc>
@@ -12084,7 +11947,6 @@
                 <w:szCs w:val="24"/>
               </w:rPr>
             </w:pPr>
-            <w:proofErr w:type="spellStart"/>
             <w:r>
               <w:rPr>
                 <w:sz w:val="24"/>
@@ -12092,7 +11954,6 @@
               </w:rPr>
               <w:t>desglymidodrine</w:t>
             </w:r>
-            <w:proofErr w:type="spellEnd"/>
           </w:p>
         </w:tc>
         <w:tc>
@@ -12139,7 +12000,6 @@
                 <w:szCs w:val="24"/>
               </w:rPr>
             </w:pPr>
-            <w:proofErr w:type="spellStart"/>
             <w:r>
               <w:rPr>
                 <w:rFonts w:eastAsia="Times New Roman" w:cs="Times New Roman"/>
@@ -12149,7 +12009,6 @@
               </w:rPr>
               <w:t>Hb</w:t>
             </w:r>
-            <w:proofErr w:type="spellEnd"/>
           </w:p>
         </w:tc>
         <w:tc>
@@ -12331,7 +12190,6 @@
                 <w:szCs w:val="24"/>
               </w:rPr>
             </w:pPr>
-            <w:proofErr w:type="spellStart"/>
             <w:r>
               <w:rPr>
                 <w:rFonts w:eastAsia="Times New Roman" w:cs="Times New Roman"/>
@@ -12341,7 +12199,6 @@
               </w:rPr>
               <w:t>Alb</w:t>
             </w:r>
-            <w:proofErr w:type="spellEnd"/>
           </w:p>
         </w:tc>
         <w:tc>
@@ -12469,7 +12326,6 @@
                 <w:szCs w:val="24"/>
               </w:rPr>
             </w:pPr>
-            <w:proofErr w:type="spellStart"/>
             <w:r>
               <w:rPr>
                 <w:sz w:val="24"/>
@@ -12477,7 +12333,6 @@
               </w:rPr>
               <w:t>chlorothiazide</w:t>
             </w:r>
-            <w:proofErr w:type="spellEnd"/>
           </w:p>
         </w:tc>
         <w:tc>
@@ -12524,7 +12379,6 @@
                 <w:szCs w:val="24"/>
               </w:rPr>
             </w:pPr>
-            <w:proofErr w:type="spellStart"/>
             <w:r>
               <w:rPr>
                 <w:rFonts w:eastAsia="Times New Roman" w:cs="Times New Roman"/>
@@ -12534,7 +12388,6 @@
               </w:rPr>
               <w:t>Glb</w:t>
             </w:r>
-            <w:proofErr w:type="spellEnd"/>
           </w:p>
         </w:tc>
         <w:tc>
@@ -12699,8 +12552,6 @@
       <w:pPr>
         <w:jc w:val="both"/>
       </w:pPr>
-      <w:bookmarkStart w:id="3" w:name="_GoBack"/>
-      <w:bookmarkEnd w:id="3"/>
     </w:p>
     <w:sectPr>
       <w:footerReference w:type="default" r:id="rId8"/>
@@ -12837,33 +12688,33 @@
         <v:path o:extrusionok="f" gradientshapeok="t" o:connecttype="rect"/>
         <o:lock v:ext="edit" aspectratio="t"/>
       </v:shapetype>
-      <v:shape id="_x0000_i1030" type="#_x0000_t75" style="width:13.8pt;height:6.6pt;visibility:visible" o:bullet="t">
+      <v:shape id="_x0000_i1194" type="#_x0000_t75" style="width:14pt;height:6.65pt;visibility:visible" o:bullet="t">
         <v:imagedata r:id="rId1" o:title="OsmoticPorts"/>
       </v:shape>
     </w:pict>
   </w:numPicBullet>
   <w:numPicBullet w:numPicBulletId="1">
     <w:pict>
-      <v:shape id="_x0000_i1031" type="#_x0000_t75" style="width:13.8pt;height:6.6pt;visibility:visible" o:bullet="t">
+      <v:shape id="_x0000_i1195" type="#_x0000_t75" style="width:14pt;height:6.65pt;visibility:visible" o:bullet="t">
         <v:imagedata r:id="rId2" o:title="ThermalPorts"/>
       </v:shape>
     </w:pict>
   </w:numPicBullet>
   <w:numPicBullet w:numPicBulletId="2">
     <w:pict>
-      <v:shape id="_x0000_i1032" type="#_x0000_t75" style="width:16.8pt;height:8.4pt;visibility:visible" o:bullet="t">
+      <v:shape id="_x0000_i1196" type="#_x0000_t75" style="width:16.65pt;height:8.65pt;visibility:visible" o:bullet="t">
         <v:imagedata r:id="rId3" o:title="HydraulicPorts"/>
       </v:shape>
     </w:pict>
   </w:numPicBullet>
   <w:numPicBullet w:numPicBulletId="3">
     <w:pict>
-      <v:shape id="_x0000_i1033" type="#_x0000_t75" style="width:13.8pt;height:6.6pt;visibility:visible" o:bullet="t">
+      <v:shape id="_x0000_i1197" type="#_x0000_t75" style="width:14pt;height:6.65pt;visibility:visible" o:bullet="t">
         <v:imagedata r:id="rId4" o:title="ChemicalPorts"/>
       </v:shape>
     </w:pict>
   </w:numPicBullet>
-  <w:abstractNum w:abstractNumId="0">
+  <w:abstractNum w:abstractNumId="0" w15:restartNumberingAfterBreak="0">
     <w:nsid w:val="FFFFFF88"/>
     <w:multiLevelType w:val="singleLevel"/>
     <w:tmpl w:val="B87E3E76"/>
@@ -12881,7 +12732,7 @@
       </w:pPr>
     </w:lvl>
   </w:abstractNum>
-  <w:abstractNum w:abstractNumId="1">
+  <w:abstractNum w:abstractNumId="1" w15:restartNumberingAfterBreak="0">
     <w:nsid w:val="FFFFFF89"/>
     <w:multiLevelType w:val="singleLevel"/>
     <w:tmpl w:val="1206D1A0"/>
@@ -12900,7 +12751,7 @@
       </w:rPr>
     </w:lvl>
   </w:abstractNum>
-  <w:abstractNum w:abstractNumId="2">
+  <w:abstractNum w:abstractNumId="2" w15:restartNumberingAfterBreak="0">
     <w:nsid w:val="1482775B"/>
     <w:multiLevelType w:val="multilevel"/>
     <w:tmpl w:val="3E56DFC6"/>
@@ -12995,7 +12846,7 @@
       </w:pPr>
     </w:lvl>
   </w:abstractNum>
-  <w:abstractNum w:abstractNumId="3">
+  <w:abstractNum w:abstractNumId="3" w15:restartNumberingAfterBreak="0">
     <w:nsid w:val="1A850F7E"/>
     <w:multiLevelType w:val="hybridMultilevel"/>
     <w:tmpl w:val="15B65C08"/>
@@ -13135,7 +12986,7 @@
       </w:rPr>
     </w:lvl>
   </w:abstractNum>
-  <w:abstractNum w:abstractNumId="4">
+  <w:abstractNum w:abstractNumId="4" w15:restartNumberingAfterBreak="0">
     <w:nsid w:val="208B30EF"/>
     <w:multiLevelType w:val="hybridMultilevel"/>
     <w:tmpl w:val="DBF4A978"/>
@@ -13276,7 +13127,7 @@
       </w:rPr>
     </w:lvl>
   </w:abstractNum>
-  <w:abstractNum w:abstractNumId="5">
+  <w:abstractNum w:abstractNumId="5" w15:restartNumberingAfterBreak="0">
     <w:nsid w:val="25AF55D8"/>
     <w:multiLevelType w:val="hybridMultilevel"/>
     <w:tmpl w:val="0F162EFC"/>
@@ -13417,7 +13268,7 @@
       </w:rPr>
     </w:lvl>
   </w:abstractNum>
-  <w:abstractNum w:abstractNumId="6">
+  <w:abstractNum w:abstractNumId="6" w15:restartNumberingAfterBreak="0">
     <w:nsid w:val="428D4B40"/>
     <w:multiLevelType w:val="hybridMultilevel"/>
     <w:tmpl w:val="51DE1358"/>
@@ -13558,7 +13409,7 @@
       </w:rPr>
     </w:lvl>
   </w:abstractNum>
-  <w:abstractNum w:abstractNumId="7">
+  <w:abstractNum w:abstractNumId="7" w15:restartNumberingAfterBreak="0">
     <w:nsid w:val="659551C2"/>
     <w:multiLevelType w:val="hybridMultilevel"/>
     <w:tmpl w:val="656A2D36"/>
@@ -13647,7 +13498,7 @@
       </w:pPr>
     </w:lvl>
   </w:abstractNum>
-  <w:abstractNum w:abstractNumId="8">
+  <w:abstractNum w:abstractNumId="8" w15:restartNumberingAfterBreak="0">
     <w:nsid w:val="66D96A3D"/>
     <w:multiLevelType w:val="hybridMultilevel"/>
     <w:tmpl w:val="2D2E9454"/>
@@ -13759,7 +13610,7 @@
       </w:rPr>
     </w:lvl>
   </w:abstractNum>
-  <w:abstractNum w:abstractNumId="9">
+  <w:abstractNum w:abstractNumId="9" w15:restartNumberingAfterBreak="0">
     <w:nsid w:val="678D511E"/>
     <w:multiLevelType w:val="hybridMultilevel"/>
     <w:tmpl w:val="5F92B9D6"/>
@@ -13848,7 +13699,7 @@
       </w:pPr>
     </w:lvl>
   </w:abstractNum>
-  <w:abstractNum w:abstractNumId="10">
+  <w:abstractNum w:abstractNumId="10" w15:restartNumberingAfterBreak="0">
     <w:nsid w:val="67BE22C4"/>
     <w:multiLevelType w:val="hybridMultilevel"/>
     <w:tmpl w:val="73DE8EE0"/>
@@ -13960,7 +13811,7 @@
       </w:rPr>
     </w:lvl>
   </w:abstractNum>
-  <w:abstractNum w:abstractNumId="11">
+  <w:abstractNum w:abstractNumId="11" w15:restartNumberingAfterBreak="0">
     <w:nsid w:val="6E9923AE"/>
     <w:multiLevelType w:val="hybridMultilevel"/>
     <w:tmpl w:val="7DC0A082"/>
@@ -14049,7 +13900,7 @@
       </w:pPr>
     </w:lvl>
   </w:abstractNum>
-  <w:abstractNum w:abstractNumId="12">
+  <w:abstractNum w:abstractNumId="12" w15:restartNumberingAfterBreak="0">
     <w:nsid w:val="783725A0"/>
     <w:multiLevelType w:val="hybridMultilevel"/>
     <w:tmpl w:val="6C183D54"/>
@@ -14190,7 +14041,7 @@
       </w:rPr>
     </w:lvl>
   </w:abstractNum>
-  <w:abstractNum w:abstractNumId="13">
+  <w:abstractNum w:abstractNumId="13" w15:restartNumberingAfterBreak="0">
     <w:nsid w:val="7B3D2DA6"/>
     <w:multiLevelType w:val="hybridMultilevel"/>
     <w:tmpl w:val="602CFFC4"/>
@@ -14279,7 +14130,7 @@
       </w:pPr>
     </w:lvl>
   </w:abstractNum>
-  <w:abstractNum w:abstractNumId="14">
+  <w:abstractNum w:abstractNumId="14" w15:restartNumberingAfterBreak="0">
     <w:nsid w:val="7F6A4C16"/>
     <w:multiLevelType w:val="multilevel"/>
     <w:tmpl w:val="1542E80C"/>
@@ -17479,7 +17330,7 @@
 </file>
 
 <file path=customXml/itemProps1.xml><?xml version="1.0" encoding="utf-8"?>
-<ds:datastoreItem xmlns:ds="http://schemas.openxmlformats.org/officeDocument/2006/customXml" ds:itemID="{DAF4C91D-8BFB-46AA-A6A0-93440F59954B}">
+<ds:datastoreItem xmlns:ds="http://schemas.openxmlformats.org/officeDocument/2006/customXml" ds:itemID="{29853E2D-B134-4DBE-9C05-A09B5BF0DB40}">
   <ds:schemaRefs>
     <ds:schemaRef ds:uri="http://schemas.openxmlformats.org/officeDocument/2006/bibliography"/>
   </ds:schemaRefs>

</xml_diff>